<commit_message>
use case diagram + functional requirements
</commit_message>
<xml_diff>
--- a/assignment-2-task-1.docx
+++ b/assignment-2-task-1.docx
@@ -10,6 +10,7 @@
           <w:szCs w:val="24"/>
         </w:rPr>
       </w:pPr>
+      <w:bookmarkStart w:id="0" w:name="_Hlk129706441"/>
       <w:r>
         <w:rPr>
           <w:rFonts w:asciiTheme="majorBidi" w:hAnsiTheme="majorBidi" w:cstheme="majorBidi"/>
@@ -188,15 +189,7 @@
                 <w:sz w:val="24"/>
                 <w:szCs w:val="24"/>
               </w:rPr>
-              <w:t>Each item will be composed of the following data</w:t>
-            </w:r>
-            <w:r>
-              <w:rPr>
-                <w:rFonts w:asciiTheme="majorBidi" w:hAnsiTheme="majorBidi" w:cstheme="majorBidi"/>
-                <w:sz w:val="24"/>
-                <w:szCs w:val="24"/>
-              </w:rPr>
-              <w:t>:</w:t>
+              <w:t>Each item will be composed of the following data:</w:t>
             </w:r>
           </w:p>
           <w:p>
@@ -1353,7 +1346,7 @@
       </w:tr>
       <w:tr>
         <w:trPr>
-          <w:trHeight w:val="526"/>
+          <w:trHeight w:val="1225"/>
         </w:trPr>
         <w:tc>
           <w:tcPr>
@@ -1977,7 +1970,23 @@
                 <w:sz w:val="24"/>
                 <w:szCs w:val="24"/>
               </w:rPr>
-              <w:t>Sales of each time in a given period of time</w:t>
+              <w:t xml:space="preserve">Sales of </w:t>
+            </w:r>
+            <w:r>
+              <w:rPr>
+                <w:rFonts w:asciiTheme="majorBidi" w:hAnsiTheme="majorBidi" w:cstheme="majorBidi"/>
+                <w:sz w:val="24"/>
+                <w:szCs w:val="24"/>
+              </w:rPr>
+              <w:t>a</w:t>
+            </w:r>
+            <w:r>
+              <w:rPr>
+                <w:rFonts w:asciiTheme="majorBidi" w:hAnsiTheme="majorBidi" w:cstheme="majorBidi"/>
+                <w:sz w:val="24"/>
+                <w:szCs w:val="24"/>
+              </w:rPr>
+              <w:t xml:space="preserve"> time in a given period of time</w:t>
             </w:r>
           </w:p>
           <w:p>
@@ -2140,6 +2149,7 @@
           </w:p>
         </w:tc>
       </w:tr>
+      <w:bookmarkEnd w:id="0"/>
     </w:tbl>
     <w:p>
       <w:pPr>

</xml_diff>